<commit_message>
Robustness work; nothing major.
</commit_message>
<xml_diff>
--- a/Weeks 8-12 - STAG/STAG Notes.docx
+++ b/Weeks 8-12 - STAG/STAG Notes.docx
@@ -599,16 +599,6 @@
       <w:pPr>
         <w:pStyle w:val="ListParagraph"/>
         <w:numPr>
-          <w:ilvl w:val="2"/>
-          <w:numId w:val="1"/>
-        </w:numPr>
-        <w:spacing w:after="0"/>
-      </w:pPr>
-    </w:p>
-    <w:p>
-      <w:pPr>
-        <w:pStyle w:val="ListParagraph"/>
-        <w:numPr>
           <w:ilvl w:val="0"/>
           <w:numId w:val="1"/>
         </w:numPr>
@@ -628,7 +618,27 @@
         <w:spacing w:after="0"/>
       </w:pPr>
       <w:r>
-        <w:t>Trigger words – Initiate the action.</w:t>
+        <w:rPr>
+          <w:b/>
+          <w:bCs/>
+        </w:rPr>
+        <w:t>Trigger</w:t>
+      </w:r>
+      <w:r>
+        <w:t xml:space="preserve"> words – Initiate the action.</w:t>
+      </w:r>
+    </w:p>
+    <w:p>
+      <w:pPr>
+        <w:pStyle w:val="ListParagraph"/>
+        <w:numPr>
+          <w:ilvl w:val="2"/>
+          <w:numId w:val="1"/>
+        </w:numPr>
+        <w:spacing w:after="0"/>
+      </w:pPr>
+      <w:r>
+        <w:t>e.g., open, unlock.</w:t>
       </w:r>
     </w:p>
     <w:p>
@@ -641,7 +651,14 @@
         <w:spacing w:after="0"/>
       </w:pPr>
       <w:r>
-        <w:t xml:space="preserve">Subject entities – Entities that must be present in </w:t>
+        <w:rPr>
+          <w:b/>
+          <w:bCs/>
+        </w:rPr>
+        <w:t>Subject</w:t>
+      </w:r>
+      <w:r>
+        <w:t xml:space="preserve"> entities – Entities that must be present in </w:t>
       </w:r>
       <w:proofErr w:type="spellStart"/>
       <w:r>
@@ -656,13 +673,46 @@
       <w:pPr>
         <w:pStyle w:val="ListParagraph"/>
         <w:numPr>
+          <w:ilvl w:val="2"/>
+          <w:numId w:val="1"/>
+        </w:numPr>
+        <w:spacing w:after="0"/>
+      </w:pPr>
+      <w:r>
+        <w:t>E.g., door, key.</w:t>
+      </w:r>
+    </w:p>
+    <w:p>
+      <w:pPr>
+        <w:pStyle w:val="ListParagraph"/>
+        <w:numPr>
           <w:ilvl w:val="1"/>
           <w:numId w:val="1"/>
         </w:numPr>
         <w:spacing w:after="0"/>
       </w:pPr>
       <w:r>
-        <w:t>Consumed entities – Entities that are removed/eaten up by action.</w:t>
+        <w:rPr>
+          <w:b/>
+          <w:bCs/>
+        </w:rPr>
+        <w:t>Consumed</w:t>
+      </w:r>
+      <w:r>
+        <w:t xml:space="preserve"> entities – Entities that are removed/eaten up by action.</w:t>
+      </w:r>
+    </w:p>
+    <w:p>
+      <w:pPr>
+        <w:pStyle w:val="ListParagraph"/>
+        <w:numPr>
+          <w:ilvl w:val="2"/>
+          <w:numId w:val="1"/>
+        </w:numPr>
+        <w:spacing w:after="0"/>
+      </w:pPr>
+      <w:r>
+        <w:t>E.g., key</w:t>
       </w:r>
     </w:p>
     <w:p>
@@ -675,8 +725,60 @@
         <w:spacing w:after="0"/>
       </w:pPr>
       <w:r>
-        <w:t>Produced entities – Entities created as a result of action.</w:t>
-      </w:r>
+        <w:rPr>
+          <w:b/>
+          <w:bCs/>
+        </w:rPr>
+        <w:t>Produced</w:t>
+      </w:r>
+      <w:r>
+        <w:t xml:space="preserve"> entities – Entities created as a result of action.</w:t>
+      </w:r>
+    </w:p>
+    <w:p>
+      <w:pPr>
+        <w:pStyle w:val="ListParagraph"/>
+        <w:numPr>
+          <w:ilvl w:val="2"/>
+          <w:numId w:val="1"/>
+        </w:numPr>
+        <w:spacing w:after="0"/>
+      </w:pPr>
+      <w:r>
+        <w:lastRenderedPageBreak/>
+        <w:t>E.g., cellar</w:t>
+      </w:r>
+    </w:p>
+    <w:p>
+      <w:pPr>
+        <w:pStyle w:val="ListParagraph"/>
+        <w:numPr>
+          <w:ilvl w:val="1"/>
+          <w:numId w:val="1"/>
+        </w:numPr>
+        <w:spacing w:after="0"/>
+      </w:pPr>
+      <w:r>
+        <w:t>Game engine should verify conditions for actions to be performed,</w:t>
+      </w:r>
+    </w:p>
+    <w:p>
+      <w:pPr>
+        <w:pStyle w:val="ListParagraph"/>
+        <w:numPr>
+          <w:ilvl w:val="2"/>
+          <w:numId w:val="1"/>
+        </w:numPr>
+        <w:spacing w:after="0"/>
+      </w:pPr>
+      <w:r>
+        <w:t>Then undertake relevant additions/</w:t>
+      </w:r>
+      <w:proofErr w:type="gramStart"/>
+      <w:r>
+        <w:t>removals</w:t>
+      </w:r>
+      <w:proofErr w:type="gramEnd"/>
     </w:p>
     <w:p>
       <w:pPr>

</xml_diff>